<commit_message>
22/02/08 TK; Daily journal
</commit_message>
<xml_diff>
--- a/_docs/TK-Personal Notes.docx
+++ b/_docs/TK-Personal Notes.docx
@@ -297,6 +297,82 @@
       <w:proofErr w:type="spellEnd"/>
       <w:r>
         <w:t>) suggested by Will.  Spend an hour or two getting to grips with how it works.  Decide to use it exclusively for Scrum process and to keep some other files (like this log) on Google drive.  Real work begins tomorrow, creating realistic tasks, assigning them, getting stuck in.</w:t>
+      </w:r>
+    </w:p>
+    <w:p>
+      <w:pPr>
+        <w:pStyle w:val="Heading2"/>
+      </w:pPr>
+      <w:r>
+        <w:t>2022/02/08</w:t>
+      </w:r>
+      <w:r>
+        <w:t>:</w:t>
+      </w:r>
+    </w:p>
+    <w:p>
+      <w:proofErr w:type="gramStart"/>
+      <w:r>
+        <w:t xml:space="preserve">First </w:t>
+      </w:r>
+      <w:r>
+        <w:t>lab</w:t>
+      </w:r>
+      <w:r>
+        <w:t xml:space="preserve"> today.</w:t>
+      </w:r>
+      <w:proofErr w:type="gramEnd"/>
+      <w:r>
+        <w:t xml:space="preserve">  </w:t>
+      </w:r>
+      <w:proofErr w:type="gramStart"/>
+      <w:r>
+        <w:t>Went well.</w:t>
+      </w:r>
+      <w:proofErr w:type="gramEnd"/>
+      <w:r>
+        <w:t xml:space="preserve">  Team appears to mesh well.  We got a couple of RDS database instances configured.  We got API credentials for weather, google maps and </w:t>
+      </w:r>
+      <w:proofErr w:type="spellStart"/>
+      <w:r>
+        <w:t>JCDecaux</w:t>
+      </w:r>
+      <w:proofErr w:type="spellEnd"/>
+      <w:r>
+        <w:t xml:space="preserve"> – and agreed where to store them.  Getting everyone sorted on </w:t>
+      </w:r>
+      <w:proofErr w:type="spellStart"/>
+      <w:r>
+        <w:t>Github</w:t>
+      </w:r>
+      <w:proofErr w:type="spellEnd"/>
+      <w:r>
+        <w:t xml:space="preserve"> took a while – there were visibility issues that neither we nor the TA’s could resolve (but the work around we arrived at is good enough for the project).  The project folder structure is starting to take shape and we’ve agreed to start stand-ups from Thursday.  </w:t>
+      </w:r>
+      <w:proofErr w:type="gramStart"/>
+      <w:r>
+        <w:t>All in all a productive start, given the limited timeframe.</w:t>
+      </w:r>
+      <w:proofErr w:type="gramEnd"/>
+      <w:r>
+        <w:t xml:space="preserve">  The goals this week are to have everyone up and running</w:t>
+      </w:r>
+      <w:proofErr w:type="gramStart"/>
+      <w:r>
+        <w:t>,  see</w:t>
+      </w:r>
+      <w:proofErr w:type="gramEnd"/>
+      <w:r>
+        <w:t xml:space="preserve"> </w:t>
+      </w:r>
+      <w:r>
+        <w:rPr>
+          <w:rStyle w:val="SubtleEmphasis"/>
+        </w:rPr>
+        <w:t>some</w:t>
+      </w:r>
+      <w:r>
+        <w:t xml:space="preserve"> code committed for the scraper,  kick off the scrum process, get the database started and start filling out an SRS/our product backlog  Ambitious?</w:t>
       </w:r>
       <w:bookmarkStart w:id="0" w:name="_GoBack"/>
       <w:bookmarkEnd w:id="0"/>
@@ -673,6 +749,18 @@
       <w:szCs w:val="26"/>
     </w:rPr>
   </w:style>
+  <w:style w:type="character" w:styleId="SubtleEmphasis">
+    <w:name w:val="Subtle Emphasis"/>
+    <w:basedOn w:val="DefaultParagraphFont"/>
+    <w:uiPriority w:val="19"/>
+    <w:qFormat/>
+    <w:rsid w:val="00FC02FE"/>
+    <w:rPr>
+      <w:i/>
+      <w:iCs/>
+      <w:color w:val="808080" w:themeColor="text1" w:themeTint="7F"/>
+    </w:rPr>
+  </w:style>
 </w:styles>
 </file>
 
@@ -1007,6 +1095,18 @@
       <w:color w:val="4F81BD" w:themeColor="accent1"/>
       <w:sz w:val="26"/>
       <w:szCs w:val="26"/>
+    </w:rPr>
+  </w:style>
+  <w:style w:type="character" w:styleId="SubtleEmphasis">
+    <w:name w:val="Subtle Emphasis"/>
+    <w:basedOn w:val="DefaultParagraphFont"/>
+    <w:uiPriority w:val="19"/>
+    <w:qFormat/>
+    <w:rsid w:val="00FC02FE"/>
+    <w:rPr>
+      <w:i/>
+      <w:iCs/>
+      <w:color w:val="808080" w:themeColor="text1" w:themeTint="7F"/>
     </w:rPr>
   </w:style>
 </w:styles>

</xml_diff>